<commit_message>
Modification du MCD : Genre/Livre -->n,m     Création du MPD sans les trois types de signalement (à faire manuellement dans SQLdevelopper)
</commit_message>
<xml_diff>
--- a/BD/MLDProjetS2.docx
+++ b/BD/MLDProjetS2.docx
@@ -420,68 +420,106 @@
       </w:r>
       <w:proofErr w:type="spellEnd"/>
       <w:r>
+        <w:t>#,</w:t>
+      </w:r>
+      <w:r>
+        <w:t xml:space="preserve"> </w:t>
+      </w:r>
+      <w:proofErr w:type="spellStart"/>
+      <w:r>
+        <w:t>idFormat</w:t>
+      </w:r>
+      <w:proofErr w:type="spellEnd"/>
+      <w:r>
         <w:t xml:space="preserve">#, </w:t>
       </w:r>
       <w:proofErr w:type="spellStart"/>
       <w:r>
+        <w:t>idSupport</w:t>
+      </w:r>
+      <w:proofErr w:type="spellEnd"/>
+      <w:r>
+        <w:t>#)</w:t>
+      </w:r>
+    </w:p>
+    <w:p>
+      <w:pPr>
+        <w:jc w:val="both"/>
+      </w:pPr>
+      <w:proofErr w:type="spellStart"/>
+      <w:proofErr w:type="gramStart"/>
+      <w:r>
+        <w:t>Appreciation</w:t>
+      </w:r>
+      <w:proofErr w:type="spellEnd"/>
+      <w:r>
+        <w:t>(</w:t>
+      </w:r>
+      <w:proofErr w:type="spellStart"/>
+      <w:proofErr w:type="gramEnd"/>
+      <w:r>
+        <w:rPr>
+          <w:u w:val="single"/>
+        </w:rPr>
+        <w:t>idAppreciation</w:t>
+      </w:r>
+      <w:proofErr w:type="spellEnd"/>
+      <w:r>
+        <w:t xml:space="preserve">, commentaire, note, date, </w:t>
+      </w:r>
+      <w:proofErr w:type="spellStart"/>
+      <w:r>
+        <w:t>idUtilisateu</w:t>
+      </w:r>
+      <w:r>
+        <w:t>r</w:t>
+      </w:r>
+      <w:proofErr w:type="spellEnd"/>
+      <w:r>
+        <w:t>#, ISBN#)</w:t>
+      </w:r>
+    </w:p>
+    <w:p>
+      <w:pPr>
+        <w:jc w:val="both"/>
+      </w:pPr>
+    </w:p>
+    <w:p>
+      <w:pPr>
+        <w:jc w:val="both"/>
+      </w:pPr>
+      <w:proofErr w:type="spellStart"/>
+      <w:proofErr w:type="gramStart"/>
+      <w:r>
+        <w:t>AvoirGenre</w:t>
+      </w:r>
+      <w:proofErr w:type="spellEnd"/>
+      <w:r>
+        <w:t>(</w:t>
+      </w:r>
+      <w:proofErr w:type="gramEnd"/>
+      <w:r>
+        <w:rPr>
+          <w:u w:val="single"/>
+        </w:rPr>
+        <w:t xml:space="preserve">ISBN#, </w:t>
+      </w:r>
+      <w:proofErr w:type="spellStart"/>
+      <w:r>
+        <w:rPr>
+          <w:u w:val="single"/>
+        </w:rPr>
         <w:t>idGenre</w:t>
       </w:r>
       <w:proofErr w:type="spellEnd"/>
       <w:r>
-        <w:t xml:space="preserve">#, </w:t>
-      </w:r>
-      <w:proofErr w:type="spellStart"/>
-      <w:r>
-        <w:t>idFormat</w:t>
-      </w:r>
-      <w:proofErr w:type="spellEnd"/>
-      <w:r>
-        <w:t xml:space="preserve">#, </w:t>
-      </w:r>
-      <w:proofErr w:type="spellStart"/>
-      <w:r>
-        <w:t>idSupport</w:t>
-      </w:r>
-      <w:proofErr w:type="spellEnd"/>
-      <w:r>
-        <w:t>#)</w:t>
-      </w:r>
-    </w:p>
-    <w:p>
-      <w:pPr>
-        <w:jc w:val="both"/>
-      </w:pPr>
-      <w:proofErr w:type="spellStart"/>
-      <w:proofErr w:type="gramStart"/>
-      <w:r>
-        <w:t>Appreciation</w:t>
-      </w:r>
-      <w:proofErr w:type="spellEnd"/>
-      <w:r>
-        <w:t>(</w:t>
-      </w:r>
-      <w:proofErr w:type="spellStart"/>
-      <w:proofErr w:type="gramEnd"/>
-      <w:r>
-        <w:rPr>
-          <w:u w:val="single"/>
-        </w:rPr>
-        <w:t>idAppreciation</w:t>
-      </w:r>
-      <w:proofErr w:type="spellEnd"/>
-      <w:r>
-        <w:t xml:space="preserve">, commentaire, note, date, </w:t>
-      </w:r>
-      <w:proofErr w:type="spellStart"/>
-      <w:r>
-        <w:t>idUtilisateu</w:t>
-      </w:r>
-      <w:r>
-        <w:t>r</w:t>
-      </w:r>
-      <w:proofErr w:type="spellEnd"/>
-      <w:r>
-        <w:t>#, ISBN#)</w:t>
+        <w:rPr>
+          <w:u w:val="single"/>
+        </w:rPr>
+        <w:t>#</w:t>
+      </w:r>
+      <w:r>
+        <w:t>)</w:t>
       </w:r>
     </w:p>
     <w:p>

</xml_diff>

<commit_message>
Modification de la BD (champs date en dateApp et dateSig), début réécriture Bookinator.sql
</commit_message>
<xml_diff>
--- a/BD/MLDProjetS2.docx
+++ b/BD/MLDProjetS2.docx
@@ -465,7 +465,18 @@
       </w:r>
       <w:proofErr w:type="spellEnd"/>
       <w:r>
-        <w:t xml:space="preserve">, commentaire, note, date, </w:t>
+        <w:t xml:space="preserve">, commentaire, note, </w:t>
+      </w:r>
+      <w:proofErr w:type="spellStart"/>
+      <w:r>
+        <w:t>date</w:t>
+      </w:r>
+      <w:r>
+        <w:t>App</w:t>
+      </w:r>
+      <w:proofErr w:type="spellEnd"/>
+      <w:r>
+        <w:t xml:space="preserve">, </w:t>
       </w:r>
       <w:proofErr w:type="spellStart"/>
       <w:r>
@@ -645,7 +656,18 @@
       </w:r>
       <w:proofErr w:type="spellEnd"/>
       <w:r>
-        <w:t xml:space="preserve">, contenu, date, </w:t>
+        <w:t xml:space="preserve">, contenu, </w:t>
+      </w:r>
+      <w:proofErr w:type="spellStart"/>
+      <w:r>
+        <w:t>date</w:t>
+      </w:r>
+      <w:r>
+        <w:t>Sig</w:t>
+      </w:r>
+      <w:proofErr w:type="spellEnd"/>
+      <w:r>
+        <w:t xml:space="preserve">, </w:t>
       </w:r>
       <w:proofErr w:type="spellStart"/>
       <w:r>

</xml_diff>